<commit_message>
Ex4 pas fini et Ex5
</commit_message>
<xml_diff>
--- a/Ex1 Méthodes de classes vs instance/Ex1_Methodes de classes VS Methodes d'instances.docx
+++ b/Ex1 Méthodes de classes vs instance/Ex1_Methodes de classes VS Methodes d'instances.docx
@@ -77,8 +77,22 @@
           <w:lang w:val="fr-FR" w:eastAsia="fr-CA"/>
           <w14:ligatures w14:val="none"/>
         </w:rPr>
-        <w:t xml:space="preserve"> de classe, d’instance ou statique?</w:t>
-      </w:r>
+        <w:t xml:space="preserve"> de classe, d’instance ou </w:t>
+      </w:r>
+      <w:proofErr w:type="gramStart"/>
+      <w:r>
+        <w:rPr>
+          <w:rFonts w:ascii="Arial" w:eastAsia="Times New Roman" w:hAnsi="Arial" w:cs="Arial"/>
+          <w:color w:val="1F1F1F"/>
+          <w:kern w:val="0"/>
+          <w:sz w:val="24"/>
+          <w:szCs w:val="24"/>
+          <w:lang w:val="fr-FR" w:eastAsia="fr-CA"/>
+          <w14:ligatures w14:val="none"/>
+        </w:rPr>
+        <w:t>statique?</w:t>
+      </w:r>
+      <w:proofErr w:type="gramEnd"/>
     </w:p>
     <w:tbl>
       <w:tblPr>
@@ -176,6 +190,9 @@
             <w:pPr>
               <w:spacing w:line="360" w:lineRule="auto"/>
             </w:pPr>
+            <w:r>
+              <w:t>D’instance</w:t>
+            </w:r>
           </w:p>
         </w:tc>
       </w:tr>
@@ -234,6 +251,9 @@
             <w:pPr>
               <w:spacing w:line="360" w:lineRule="auto"/>
             </w:pPr>
+            <w:r>
+              <w:t>Classe</w:t>
+            </w:r>
           </w:p>
         </w:tc>
       </w:tr>
@@ -277,6 +297,18 @@
                 <w14:ligatures w14:val="none"/>
               </w:rPr>
             </w:pPr>
+            <w:r>
+              <w:rPr>
+                <w:rFonts w:ascii="Arial" w:eastAsia="Times New Roman" w:hAnsi="Arial" w:cs="Arial"/>
+                <w:color w:val="1F1F1F"/>
+                <w:kern w:val="0"/>
+                <w:sz w:val="24"/>
+                <w:szCs w:val="24"/>
+                <w:lang w:val="fr-FR" w:eastAsia="fr-CA"/>
+                <w14:ligatures w14:val="none"/>
+              </w:rPr>
+              <w:t>Statique</w:t>
+            </w:r>
           </w:p>
         </w:tc>
       </w:tr>
@@ -366,7 +398,33 @@
           <w:lang w:val="fr-FR" w:eastAsia="fr-CA"/>
           <w14:ligatures w14:val="none"/>
         </w:rPr>
-        <w:t>Voici une classe CompteBancaire.</w:t>
+        <w:t xml:space="preserve">Voici une classe </w:t>
+      </w:r>
+      <w:proofErr w:type="spellStart"/>
+      <w:r>
+        <w:rPr>
+          <w:rFonts w:ascii="Arial" w:eastAsia="Times New Roman" w:hAnsi="Arial" w:cs="Arial"/>
+          <w:color w:val="1F1F1F"/>
+          <w:kern w:val="0"/>
+          <w:sz w:val="24"/>
+          <w:szCs w:val="24"/>
+          <w:lang w:val="fr-FR" w:eastAsia="fr-CA"/>
+          <w14:ligatures w14:val="none"/>
+        </w:rPr>
+        <w:t>CompteBancaire</w:t>
+      </w:r>
+      <w:proofErr w:type="spellEnd"/>
+      <w:r>
+        <w:rPr>
+          <w:rFonts w:ascii="Arial" w:eastAsia="Times New Roman" w:hAnsi="Arial" w:cs="Arial"/>
+          <w:color w:val="1F1F1F"/>
+          <w:kern w:val="0"/>
+          <w:sz w:val="24"/>
+          <w:szCs w:val="24"/>
+          <w:lang w:val="fr-FR" w:eastAsia="fr-CA"/>
+          <w14:ligatures w14:val="none"/>
+        </w:rPr>
+        <w:t>.</w:t>
       </w:r>
     </w:p>
     <w:p>
@@ -399,16 +457,53 @@
           <w14:ligatures w14:val="none"/>
         </w:rPr>
       </w:pPr>
-      <w:r>
-        <w:rPr>
-          <w:rFonts w:ascii="Consolas" w:eastAsia="Times New Roman" w:hAnsi="Consolas" w:cs="Courier New"/>
-          <w:kern w:val="0"/>
-          <w:sz w:val="24"/>
-          <w:szCs w:val="24"/>
-          <w:lang w:eastAsia="fr-CA"/>
-          <w14:ligatures w14:val="none"/>
-        </w:rPr>
-        <w:t>classe CompteBancaire :</w:t>
+      <w:proofErr w:type="gramStart"/>
+      <w:r>
+        <w:rPr>
+          <w:rFonts w:ascii="Consolas" w:eastAsia="Times New Roman" w:hAnsi="Consolas" w:cs="Courier New"/>
+          <w:kern w:val="0"/>
+          <w:sz w:val="24"/>
+          <w:szCs w:val="24"/>
+          <w:lang w:eastAsia="fr-CA"/>
+          <w14:ligatures w14:val="none"/>
+        </w:rPr>
+        <w:t>classe</w:t>
+      </w:r>
+      <w:proofErr w:type="gramEnd"/>
+      <w:r>
+        <w:rPr>
+          <w:rFonts w:ascii="Consolas" w:eastAsia="Times New Roman" w:hAnsi="Consolas" w:cs="Courier New"/>
+          <w:kern w:val="0"/>
+          <w:sz w:val="24"/>
+          <w:szCs w:val="24"/>
+          <w:lang w:eastAsia="fr-CA"/>
+          <w14:ligatures w14:val="none"/>
+        </w:rPr>
+        <w:t xml:space="preserve"> </w:t>
+      </w:r>
+      <w:proofErr w:type="spellStart"/>
+      <w:r>
+        <w:rPr>
+          <w:rFonts w:ascii="Consolas" w:eastAsia="Times New Roman" w:hAnsi="Consolas" w:cs="Courier New"/>
+          <w:kern w:val="0"/>
+          <w:sz w:val="24"/>
+          <w:szCs w:val="24"/>
+          <w:lang w:eastAsia="fr-CA"/>
+          <w14:ligatures w14:val="none"/>
+        </w:rPr>
+        <w:t>CompteBancaire</w:t>
+      </w:r>
+      <w:proofErr w:type="spellEnd"/>
+      <w:r>
+        <w:rPr>
+          <w:rFonts w:ascii="Consolas" w:eastAsia="Times New Roman" w:hAnsi="Consolas" w:cs="Courier New"/>
+          <w:kern w:val="0"/>
+          <w:sz w:val="24"/>
+          <w:szCs w:val="24"/>
+          <w:lang w:eastAsia="fr-CA"/>
+          <w14:ligatures w14:val="none"/>
+        </w:rPr>
+        <w:t> :</w:t>
       </w:r>
     </w:p>
     <w:p>
@@ -441,17 +536,33 @@
           <w14:ligatures w14:val="none"/>
         </w:rPr>
       </w:pPr>
-      <w:r>
-        <w:rPr>
-          <w:rFonts w:ascii="Consolas" w:eastAsia="Times New Roman" w:hAnsi="Consolas" w:cs="Courier New"/>
-          <w:kern w:val="0"/>
-          <w:sz w:val="24"/>
-          <w:szCs w:val="24"/>
-          <w:lang w:eastAsia="fr-CA"/>
-          <w14:ligatures w14:val="none"/>
-        </w:rPr>
-        <w:t xml:space="preserve">def __init__(self, </w:t>
-      </w:r>
+      <w:proofErr w:type="spellStart"/>
+      <w:proofErr w:type="gramStart"/>
+      <w:r>
+        <w:rPr>
+          <w:rFonts w:ascii="Consolas" w:eastAsia="Times New Roman" w:hAnsi="Consolas" w:cs="Courier New"/>
+          <w:kern w:val="0"/>
+          <w:sz w:val="24"/>
+          <w:szCs w:val="24"/>
+          <w:lang w:eastAsia="fr-CA"/>
+          <w14:ligatures w14:val="none"/>
+        </w:rPr>
+        <w:t>def</w:t>
+      </w:r>
+      <w:proofErr w:type="spellEnd"/>
+      <w:proofErr w:type="gramEnd"/>
+      <w:r>
+        <w:rPr>
+          <w:rFonts w:ascii="Consolas" w:eastAsia="Times New Roman" w:hAnsi="Consolas" w:cs="Courier New"/>
+          <w:kern w:val="0"/>
+          <w:sz w:val="24"/>
+          <w:szCs w:val="24"/>
+          <w:lang w:eastAsia="fr-CA"/>
+          <w14:ligatures w14:val="none"/>
+        </w:rPr>
+        <w:t xml:space="preserve"> __init__(self, </w:t>
+      </w:r>
+      <w:proofErr w:type="spellStart"/>
       <w:r>
         <w:rPr>
           <w:rFonts w:ascii="Consolas" w:eastAsia="Times New Roman" w:hAnsi="Consolas" w:cs="Courier New"/>
@@ -463,6 +574,7 @@
         </w:rPr>
         <w:t>compte_holder</w:t>
       </w:r>
+      <w:proofErr w:type="spellEnd"/>
       <w:r>
         <w:rPr>
           <w:rFonts w:ascii="Consolas" w:eastAsia="Times New Roman" w:hAnsi="Consolas" w:cs="Courier New"/>
@@ -516,39 +628,102 @@
         </w:rPr>
         <w:t xml:space="preserve">        </w:t>
       </w:r>
-      <w:r>
-        <w:rPr>
-          <w:rFonts w:ascii="Consolas" w:eastAsia="Times New Roman" w:hAnsi="Consolas" w:cs="Courier New"/>
-          <w:kern w:val="0"/>
-          <w:sz w:val="24"/>
-          <w:szCs w:val="24"/>
-          <w:lang w:eastAsia="fr-CA"/>
-          <w14:ligatures w14:val="none"/>
-        </w:rPr>
-        <w:t>self.</w:t>
-      </w:r>
-      <w:r>
-        <w:rPr>
-          <w:rFonts w:ascii="Consolas" w:eastAsia="Times New Roman" w:hAnsi="Consolas" w:cs="Courier New"/>
-          <w:kern w:val="0"/>
-          <w:sz w:val="24"/>
-          <w:szCs w:val="24"/>
-          <w:lang w:eastAsia="fr-CA"/>
-          <w14:ligatures w14:val="none"/>
-        </w:rPr>
-        <w:t xml:space="preserve"> compte_holder </w:t>
-      </w:r>
-      <w:r>
-        <w:rPr>
-          <w:rFonts w:ascii="Consolas" w:eastAsia="Times New Roman" w:hAnsi="Consolas" w:cs="Courier New"/>
-          <w:kern w:val="0"/>
-          <w:sz w:val="24"/>
-          <w:szCs w:val="24"/>
-          <w:lang w:eastAsia="fr-CA"/>
-          <w14:ligatures w14:val="none"/>
-        </w:rPr>
-        <w:t>= compte_holder</w:t>
-      </w:r>
+      <w:proofErr w:type="gramStart"/>
+      <w:r>
+        <w:rPr>
+          <w:rFonts w:ascii="Consolas" w:eastAsia="Times New Roman" w:hAnsi="Consolas" w:cs="Courier New"/>
+          <w:kern w:val="0"/>
+          <w:sz w:val="24"/>
+          <w:szCs w:val="24"/>
+          <w:lang w:eastAsia="fr-CA"/>
+          <w14:ligatures w14:val="none"/>
+        </w:rPr>
+        <w:t>self</w:t>
+      </w:r>
+      <w:proofErr w:type="gramEnd"/>
+      <w:r>
+        <w:rPr>
+          <w:rFonts w:ascii="Consolas" w:eastAsia="Times New Roman" w:hAnsi="Consolas" w:cs="Courier New"/>
+          <w:kern w:val="0"/>
+          <w:sz w:val="24"/>
+          <w:szCs w:val="24"/>
+          <w:lang w:eastAsia="fr-CA"/>
+          <w14:ligatures w14:val="none"/>
+        </w:rPr>
+        <w:t>.</w:t>
+      </w:r>
+      <w:r>
+        <w:rPr>
+          <w:rFonts w:ascii="Consolas" w:eastAsia="Times New Roman" w:hAnsi="Consolas" w:cs="Courier New"/>
+          <w:kern w:val="0"/>
+          <w:sz w:val="24"/>
+          <w:szCs w:val="24"/>
+          <w:lang w:eastAsia="fr-CA"/>
+          <w14:ligatures w14:val="none"/>
+        </w:rPr>
+        <w:t xml:space="preserve"> </w:t>
+      </w:r>
+      <w:proofErr w:type="spellStart"/>
+      <w:proofErr w:type="gramStart"/>
+      <w:r>
+        <w:rPr>
+          <w:rFonts w:ascii="Consolas" w:eastAsia="Times New Roman" w:hAnsi="Consolas" w:cs="Courier New"/>
+          <w:kern w:val="0"/>
+          <w:sz w:val="24"/>
+          <w:szCs w:val="24"/>
+          <w:lang w:eastAsia="fr-CA"/>
+          <w14:ligatures w14:val="none"/>
+        </w:rPr>
+        <w:t>compte</w:t>
+      </w:r>
+      <w:proofErr w:type="gramEnd"/>
+      <w:r>
+        <w:rPr>
+          <w:rFonts w:ascii="Consolas" w:eastAsia="Times New Roman" w:hAnsi="Consolas" w:cs="Courier New"/>
+          <w:kern w:val="0"/>
+          <w:sz w:val="24"/>
+          <w:szCs w:val="24"/>
+          <w:lang w:eastAsia="fr-CA"/>
+          <w14:ligatures w14:val="none"/>
+        </w:rPr>
+        <w:t>_holder</w:t>
+      </w:r>
+      <w:proofErr w:type="spellEnd"/>
+      <w:r>
+        <w:rPr>
+          <w:rFonts w:ascii="Consolas" w:eastAsia="Times New Roman" w:hAnsi="Consolas" w:cs="Courier New"/>
+          <w:kern w:val="0"/>
+          <w:sz w:val="24"/>
+          <w:szCs w:val="24"/>
+          <w:lang w:eastAsia="fr-CA"/>
+          <w14:ligatures w14:val="none"/>
+        </w:rPr>
+        <w:t xml:space="preserve"> </w:t>
+      </w:r>
+      <w:r>
+        <w:rPr>
+          <w:rFonts w:ascii="Consolas" w:eastAsia="Times New Roman" w:hAnsi="Consolas" w:cs="Courier New"/>
+          <w:kern w:val="0"/>
+          <w:sz w:val="24"/>
+          <w:szCs w:val="24"/>
+          <w:lang w:eastAsia="fr-CA"/>
+          <w14:ligatures w14:val="none"/>
+        </w:rPr>
+        <w:t xml:space="preserve">= </w:t>
+      </w:r>
+      <w:proofErr w:type="spellStart"/>
+      <w:r>
+        <w:rPr>
+          <w:rFonts w:ascii="Consolas" w:eastAsia="Times New Roman" w:hAnsi="Consolas" w:cs="Courier New"/>
+          <w:kern w:val="0"/>
+          <w:sz w:val="24"/>
+          <w:szCs w:val="24"/>
+          <w:lang w:eastAsia="fr-CA"/>
+          <w14:ligatures w14:val="none"/>
+        </w:rPr>
+        <w:t>compte_holder</w:t>
+      </w:r>
+      <w:proofErr w:type="spellEnd"/>
     </w:p>
     <w:p>
       <w:pPr>
@@ -589,7 +764,33 @@
           <w:lang w:eastAsia="fr-CA"/>
           <w14:ligatures w14:val="none"/>
         </w:rPr>
-        <w:t xml:space="preserve">        self.balance = balance</w:t>
+        <w:t xml:space="preserve">        </w:t>
+      </w:r>
+      <w:proofErr w:type="spellStart"/>
+      <w:proofErr w:type="gramStart"/>
+      <w:r>
+        <w:rPr>
+          <w:rFonts w:ascii="Consolas" w:eastAsia="Times New Roman" w:hAnsi="Consolas" w:cs="Courier New"/>
+          <w:kern w:val="0"/>
+          <w:sz w:val="24"/>
+          <w:szCs w:val="24"/>
+          <w:lang w:eastAsia="fr-CA"/>
+          <w14:ligatures w14:val="none"/>
+        </w:rPr>
+        <w:t>self.balance</w:t>
+      </w:r>
+      <w:proofErr w:type="spellEnd"/>
+      <w:proofErr w:type="gramEnd"/>
+      <w:r>
+        <w:rPr>
+          <w:rFonts w:ascii="Consolas" w:eastAsia="Times New Roman" w:hAnsi="Consolas" w:cs="Courier New"/>
+          <w:kern w:val="0"/>
+          <w:sz w:val="24"/>
+          <w:szCs w:val="24"/>
+          <w:lang w:eastAsia="fr-CA"/>
+          <w14:ligatures w14:val="none"/>
+        </w:rPr>
+        <w:t xml:space="preserve"> = balance</w:t>
       </w:r>
     </w:p>
     <w:p>
@@ -704,6 +905,8 @@
           <w14:ligatures w14:val="none"/>
         </w:rPr>
       </w:pPr>
+      <w:proofErr w:type="spellStart"/>
+      <w:proofErr w:type="gramStart"/>
       <w:r>
         <w:rPr>
           <w:rFonts w:ascii="Arial" w:eastAsia="Times New Roman" w:hAnsi="Arial" w:cs="Arial"/>
@@ -718,6 +921,8 @@
         </w:rPr>
         <w:t>deposer</w:t>
       </w:r>
+      <w:proofErr w:type="spellEnd"/>
+      <w:proofErr w:type="gramEnd"/>
       <w:r>
         <w:rPr>
           <w:rFonts w:ascii="Arial" w:eastAsia="Times New Roman" w:hAnsi="Arial" w:cs="Arial"/>
@@ -789,6 +994,7 @@
           <w14:ligatures w14:val="none"/>
         </w:rPr>
       </w:pPr>
+      <w:proofErr w:type="gramStart"/>
       <w:r>
         <w:rPr>
           <w:rFonts w:ascii="Arial" w:eastAsia="Times New Roman" w:hAnsi="Arial" w:cs="Arial"/>
@@ -803,6 +1009,7 @@
         </w:rPr>
         <w:t>retirer</w:t>
       </w:r>
+      <w:proofErr w:type="gramEnd"/>
       <w:r>
         <w:rPr>
           <w:rFonts w:ascii="Arial" w:eastAsia="Times New Roman" w:hAnsi="Arial" w:cs="Arial"/>
@@ -873,7 +1080,20 @@
           <w:lang w:val="fr-FR" w:eastAsia="fr-CA"/>
           <w14:ligatures w14:val="none"/>
         </w:rPr>
-        <w:t>s’il n’y a pas assez d’argent dans le compte, elle imprime le fait que les fonds sont insuffisants.</w:t>
+        <w:t xml:space="preserve">s’il n’y a pas assez d’argent dans le compte, elle imprime le fait que les fonds sont </w:t>
+      </w:r>
+      <w:proofErr w:type="gramStart"/>
+      <w:r>
+        <w:rPr>
+          <w:rFonts w:ascii="Arial" w:eastAsia="Times New Roman" w:hAnsi="Arial" w:cs="Arial"/>
+          <w:color w:val="1F1F1F"/>
+          <w:kern w:val="0"/>
+          <w:sz w:val="24"/>
+          <w:szCs w:val="24"/>
+          <w:lang w:val="fr-FR" w:eastAsia="fr-CA"/>
+          <w14:ligatures w14:val="none"/>
+        </w:rPr>
+        <w:t>insuffisants.</w:t>
       </w:r>
       <w:r>
         <w:rPr>
@@ -887,6 +1107,7 @@
         </w:rPr>
         <w:t>.</w:t>
       </w:r>
+      <w:proofErr w:type="gramEnd"/>
     </w:p>
     <w:p>
       <w:pPr>
@@ -994,7 +1215,71 @@
           <w:lang w:val="fr-FR" w:eastAsia="fr-CA"/>
           <w14:ligatures w14:val="none"/>
         </w:rPr>
-        <w:t xml:space="preserve"> va imprimer un message comme quoi « Épargner 50$ par mois vous donnera un montant de plus de 20 000$ dans 20 ans! », quel type de méthode allez-vous faire?_____________________</w:t>
+        <w:t xml:space="preserve"> va imprimer un message comme quoi « Épargner 50$ par mois vous donnera un montant de plus de 20 000$ dans 20 </w:t>
+      </w:r>
+      <w:proofErr w:type="gramStart"/>
+      <w:r>
+        <w:rPr>
+          <w:rFonts w:ascii="Arial" w:eastAsia="Times New Roman" w:hAnsi="Arial" w:cs="Arial"/>
+          <w:color w:val="1F1F1F"/>
+          <w:kern w:val="0"/>
+          <w:sz w:val="24"/>
+          <w:szCs w:val="24"/>
+          <w:lang w:val="fr-FR" w:eastAsia="fr-CA"/>
+          <w14:ligatures w14:val="none"/>
+        </w:rPr>
+        <w:t>ans!</w:t>
+      </w:r>
+      <w:proofErr w:type="gramEnd"/>
+      <w:r>
+        <w:rPr>
+          <w:rFonts w:ascii="Arial" w:eastAsia="Times New Roman" w:hAnsi="Arial" w:cs="Arial"/>
+          <w:color w:val="1F1F1F"/>
+          <w:kern w:val="0"/>
+          <w:sz w:val="24"/>
+          <w:szCs w:val="24"/>
+          <w:lang w:val="fr-FR" w:eastAsia="fr-CA"/>
+          <w14:ligatures w14:val="none"/>
+        </w:rPr>
+        <w:t xml:space="preserve"> », quel type de méthode allez-vous </w:t>
+      </w:r>
+      <w:proofErr w:type="spellStart"/>
+      <w:r>
+        <w:rPr>
+          <w:rFonts w:ascii="Arial" w:eastAsia="Times New Roman" w:hAnsi="Arial" w:cs="Arial"/>
+          <w:color w:val="1F1F1F"/>
+          <w:kern w:val="0"/>
+          <w:sz w:val="24"/>
+          <w:szCs w:val="24"/>
+          <w:lang w:val="fr-FR" w:eastAsia="fr-CA"/>
+          <w14:ligatures w14:val="none"/>
+        </w:rPr>
+        <w:t>faire?_</w:t>
+      </w:r>
+      <w:r>
+        <w:rPr>
+          <w:rFonts w:ascii="Arial" w:eastAsia="Times New Roman" w:hAnsi="Arial" w:cs="Arial"/>
+          <w:color w:val="1F1F1F"/>
+          <w:kern w:val="0"/>
+          <w:sz w:val="24"/>
+          <w:szCs w:val="24"/>
+          <w:lang w:val="fr-FR" w:eastAsia="fr-CA"/>
+          <w14:ligatures w14:val="none"/>
+        </w:rPr>
+        <w:t>instance</w:t>
+      </w:r>
+      <w:proofErr w:type="spellEnd"/>
+      <w:r>
+        <w:rPr>
+          <w:rFonts w:ascii="Arial" w:eastAsia="Times New Roman" w:hAnsi="Arial" w:cs="Arial"/>
+          <w:color w:val="1F1F1F"/>
+          <w:kern w:val="0"/>
+          <w:sz w:val="24"/>
+          <w:szCs w:val="24"/>
+          <w:lang w:val="fr-FR" w:eastAsia="fr-CA"/>
+          <w14:ligatures w14:val="none"/>
+        </w:rPr>
+        <w:t>____________</w:t>
       </w:r>
     </w:p>
     <w:p>
@@ -1020,7 +1305,33 @@
           <w:lang w:val="fr-FR" w:eastAsia="fr-CA"/>
           <w14:ligatures w14:val="none"/>
         </w:rPr>
-        <w:t>Ajoutez cette méthode à la classe CompteBancaire.</w:t>
+        <w:t xml:space="preserve">Ajoutez cette méthode à la classe </w:t>
+      </w:r>
+      <w:proofErr w:type="spellStart"/>
+      <w:r>
+        <w:rPr>
+          <w:rFonts w:ascii="Arial" w:eastAsia="Times New Roman" w:hAnsi="Arial" w:cs="Arial"/>
+          <w:color w:val="1F1F1F"/>
+          <w:kern w:val="0"/>
+          <w:sz w:val="24"/>
+          <w:szCs w:val="24"/>
+          <w:lang w:val="fr-FR" w:eastAsia="fr-CA"/>
+          <w14:ligatures w14:val="none"/>
+        </w:rPr>
+        <w:t>CompteBancaire</w:t>
+      </w:r>
+      <w:proofErr w:type="spellEnd"/>
+      <w:r>
+        <w:rPr>
+          <w:rFonts w:ascii="Arial" w:eastAsia="Times New Roman" w:hAnsi="Arial" w:cs="Arial"/>
+          <w:color w:val="1F1F1F"/>
+          <w:kern w:val="0"/>
+          <w:sz w:val="24"/>
+          <w:szCs w:val="24"/>
+          <w:lang w:val="fr-FR" w:eastAsia="fr-CA"/>
+          <w14:ligatures w14:val="none"/>
+        </w:rPr>
+        <w:t>.</w:t>
       </w:r>
     </w:p>
     <w:p>
@@ -1060,7 +1371,59 @@
           <w:lang w:val="fr-FR" w:eastAsia="fr-CA"/>
           <w14:ligatures w14:val="none"/>
         </w:rPr>
-        <w:t>Ajoutez une variable de classe listeTransactions qui sera la liste des transactions faites à la classe CompteBancaire. Ajoutez aussi une méthode de classe qui imprime cette liste de transactions. Comme :</w:t>
+        <w:t xml:space="preserve">Ajoutez une variable de classe </w:t>
+      </w:r>
+      <w:proofErr w:type="spellStart"/>
+      <w:r>
+        <w:rPr>
+          <w:rFonts w:ascii="Arial" w:eastAsia="Times New Roman" w:hAnsi="Arial" w:cs="Arial"/>
+          <w:color w:val="1F1F1F"/>
+          <w:kern w:val="0"/>
+          <w:sz w:val="24"/>
+          <w:szCs w:val="24"/>
+          <w:lang w:val="fr-FR" w:eastAsia="fr-CA"/>
+          <w14:ligatures w14:val="none"/>
+        </w:rPr>
+        <w:t>listeTransactions</w:t>
+      </w:r>
+      <w:proofErr w:type="spellEnd"/>
+      <w:r>
+        <w:rPr>
+          <w:rFonts w:ascii="Arial" w:eastAsia="Times New Roman" w:hAnsi="Arial" w:cs="Arial"/>
+          <w:color w:val="1F1F1F"/>
+          <w:kern w:val="0"/>
+          <w:sz w:val="24"/>
+          <w:szCs w:val="24"/>
+          <w:lang w:val="fr-FR" w:eastAsia="fr-CA"/>
+          <w14:ligatures w14:val="none"/>
+        </w:rPr>
+        <w:t xml:space="preserve"> qui sera la liste des transactions faites à la classe </w:t>
+      </w:r>
+      <w:proofErr w:type="spellStart"/>
+      <w:r>
+        <w:rPr>
+          <w:rFonts w:ascii="Arial" w:eastAsia="Times New Roman" w:hAnsi="Arial" w:cs="Arial"/>
+          <w:color w:val="1F1F1F"/>
+          <w:kern w:val="0"/>
+          <w:sz w:val="24"/>
+          <w:szCs w:val="24"/>
+          <w:lang w:val="fr-FR" w:eastAsia="fr-CA"/>
+          <w14:ligatures w14:val="none"/>
+        </w:rPr>
+        <w:t>CompteBancaire</w:t>
+      </w:r>
+      <w:proofErr w:type="spellEnd"/>
+      <w:r>
+        <w:rPr>
+          <w:rFonts w:ascii="Arial" w:eastAsia="Times New Roman" w:hAnsi="Arial" w:cs="Arial"/>
+          <w:color w:val="1F1F1F"/>
+          <w:kern w:val="0"/>
+          <w:sz w:val="24"/>
+          <w:szCs w:val="24"/>
+          <w:lang w:val="fr-FR" w:eastAsia="fr-CA"/>
+          <w14:ligatures w14:val="none"/>
+        </w:rPr>
+        <w:t>. Ajoutez aussi une méthode de classe qui imprime cette liste de transactions. Comme :</w:t>
       </w:r>
     </w:p>
     <w:p>
@@ -1198,7 +1561,59 @@
           <w:lang w:val="fr-FR" w:eastAsia="fr-CA"/>
           <w14:ligatures w14:val="none"/>
         </w:rPr>
-        <w:t>Une méthode privée __heure_maintenant() vous ait donné</w:t>
+        <w:t>Une méthode privée __</w:t>
+      </w:r>
+      <w:proofErr w:type="spellStart"/>
+      <w:r>
+        <w:rPr>
+          <w:rFonts w:ascii="Arial" w:eastAsia="Times New Roman" w:hAnsi="Arial" w:cs="Arial"/>
+          <w:color w:val="1F1F1F"/>
+          <w:kern w:val="0"/>
+          <w:sz w:val="24"/>
+          <w:szCs w:val="24"/>
+          <w:lang w:val="fr-FR" w:eastAsia="fr-CA"/>
+          <w14:ligatures w14:val="none"/>
+        </w:rPr>
+        <w:t>heure_</w:t>
+      </w:r>
+      <w:proofErr w:type="gramStart"/>
+      <w:r>
+        <w:rPr>
+          <w:rFonts w:ascii="Arial" w:eastAsia="Times New Roman" w:hAnsi="Arial" w:cs="Arial"/>
+          <w:color w:val="1F1F1F"/>
+          <w:kern w:val="0"/>
+          <w:sz w:val="24"/>
+          <w:szCs w:val="24"/>
+          <w:lang w:val="fr-FR" w:eastAsia="fr-CA"/>
+          <w14:ligatures w14:val="none"/>
+        </w:rPr>
+        <w:t>maintenant</w:t>
+      </w:r>
+      <w:proofErr w:type="spellEnd"/>
+      <w:r>
+        <w:rPr>
+          <w:rFonts w:ascii="Arial" w:eastAsia="Times New Roman" w:hAnsi="Arial" w:cs="Arial"/>
+          <w:color w:val="1F1F1F"/>
+          <w:kern w:val="0"/>
+          <w:sz w:val="24"/>
+          <w:szCs w:val="24"/>
+          <w:lang w:val="fr-FR" w:eastAsia="fr-CA"/>
+          <w14:ligatures w14:val="none"/>
+        </w:rPr>
+        <w:t>(</w:t>
+      </w:r>
+      <w:proofErr w:type="gramEnd"/>
+      <w:r>
+        <w:rPr>
+          <w:rFonts w:ascii="Arial" w:eastAsia="Times New Roman" w:hAnsi="Arial" w:cs="Arial"/>
+          <w:color w:val="1F1F1F"/>
+          <w:kern w:val="0"/>
+          <w:sz w:val="24"/>
+          <w:szCs w:val="24"/>
+          <w:lang w:val="fr-FR" w:eastAsia="fr-CA"/>
+          <w14:ligatures w14:val="none"/>
+        </w:rPr>
+        <w:t>) vous ait donné</w:t>
       </w:r>
       <w:r>
         <w:rPr>
@@ -1236,7 +1651,33 @@
           <w:lang w:val="fr-FR" w:eastAsia="fr-CA"/>
           <w14:ligatures w14:val="none"/>
         </w:rPr>
-        <w:t>Modifiez les méthodes deposer et retirer pour qu’elles ajoutent la transaction à la variable de classe</w:t>
+        <w:t xml:space="preserve">Modifiez les méthodes </w:t>
+      </w:r>
+      <w:proofErr w:type="spellStart"/>
+      <w:r>
+        <w:rPr>
+          <w:rFonts w:ascii="Arial" w:eastAsia="Times New Roman" w:hAnsi="Arial" w:cs="Arial"/>
+          <w:color w:val="1F1F1F"/>
+          <w:kern w:val="0"/>
+          <w:sz w:val="24"/>
+          <w:szCs w:val="24"/>
+          <w:lang w:val="fr-FR" w:eastAsia="fr-CA"/>
+          <w14:ligatures w14:val="none"/>
+        </w:rPr>
+        <w:t>deposer</w:t>
+      </w:r>
+      <w:proofErr w:type="spellEnd"/>
+      <w:r>
+        <w:rPr>
+          <w:rFonts w:ascii="Arial" w:eastAsia="Times New Roman" w:hAnsi="Arial" w:cs="Arial"/>
+          <w:color w:val="1F1F1F"/>
+          <w:kern w:val="0"/>
+          <w:sz w:val="24"/>
+          <w:szCs w:val="24"/>
+          <w:lang w:val="fr-FR" w:eastAsia="fr-CA"/>
+          <w14:ligatures w14:val="none"/>
+        </w:rPr>
+        <w:t xml:space="preserve"> et retirer pour qu’elles ajoutent la transaction à la variable de classe</w:t>
       </w:r>
     </w:p>
     <w:p>
@@ -1324,8 +1765,22 @@
           <w:lang w:val="fr-FR" w:eastAsia="fr-CA"/>
           <w14:ligatures w14:val="none"/>
         </w:rPr>
-        <w:t>Méthode de classe, d’instance ou statique?</w:t>
-      </w:r>
+        <w:t xml:space="preserve">Méthode de classe, d’instance ou </w:t>
+      </w:r>
+      <w:proofErr w:type="gramStart"/>
+      <w:r>
+        <w:rPr>
+          <w:rFonts w:ascii="Arial" w:eastAsia="Times New Roman" w:hAnsi="Arial" w:cs="Arial"/>
+          <w:color w:val="1F1F1F"/>
+          <w:kern w:val="0"/>
+          <w:sz w:val="24"/>
+          <w:szCs w:val="24"/>
+          <w:lang w:val="fr-FR" w:eastAsia="fr-CA"/>
+          <w14:ligatures w14:val="none"/>
+        </w:rPr>
+        <w:t>statique?</w:t>
+      </w:r>
+      <w:proofErr w:type="gramEnd"/>
     </w:p>
     <w:tbl>
       <w:tblPr>
@@ -1645,16 +2100,53 @@
           <w14:ligatures w14:val="none"/>
         </w:rPr>
       </w:pPr>
-      <w:r>
-        <w:rPr>
-          <w:rFonts w:ascii="Consolas" w:eastAsia="Times New Roman" w:hAnsi="Consolas" w:cs="Courier New"/>
-          <w:kern w:val="0"/>
-          <w:sz w:val="24"/>
-          <w:szCs w:val="24"/>
-          <w:lang w:eastAsia="fr-CA"/>
-          <w14:ligatures w14:val="none"/>
-        </w:rPr>
-        <w:t>classe CompteBancaire :</w:t>
+      <w:proofErr w:type="gramStart"/>
+      <w:r>
+        <w:rPr>
+          <w:rFonts w:ascii="Consolas" w:eastAsia="Times New Roman" w:hAnsi="Consolas" w:cs="Courier New"/>
+          <w:kern w:val="0"/>
+          <w:sz w:val="24"/>
+          <w:szCs w:val="24"/>
+          <w:lang w:eastAsia="fr-CA"/>
+          <w14:ligatures w14:val="none"/>
+        </w:rPr>
+        <w:t>classe</w:t>
+      </w:r>
+      <w:proofErr w:type="gramEnd"/>
+      <w:r>
+        <w:rPr>
+          <w:rFonts w:ascii="Consolas" w:eastAsia="Times New Roman" w:hAnsi="Consolas" w:cs="Courier New"/>
+          <w:kern w:val="0"/>
+          <w:sz w:val="24"/>
+          <w:szCs w:val="24"/>
+          <w:lang w:eastAsia="fr-CA"/>
+          <w14:ligatures w14:val="none"/>
+        </w:rPr>
+        <w:t xml:space="preserve"> </w:t>
+      </w:r>
+      <w:proofErr w:type="spellStart"/>
+      <w:r>
+        <w:rPr>
+          <w:rFonts w:ascii="Consolas" w:eastAsia="Times New Roman" w:hAnsi="Consolas" w:cs="Courier New"/>
+          <w:kern w:val="0"/>
+          <w:sz w:val="24"/>
+          <w:szCs w:val="24"/>
+          <w:lang w:eastAsia="fr-CA"/>
+          <w14:ligatures w14:val="none"/>
+        </w:rPr>
+        <w:t>CompteBancaire</w:t>
+      </w:r>
+      <w:proofErr w:type="spellEnd"/>
+      <w:r>
+        <w:rPr>
+          <w:rFonts w:ascii="Consolas" w:eastAsia="Times New Roman" w:hAnsi="Consolas" w:cs="Courier New"/>
+          <w:kern w:val="0"/>
+          <w:sz w:val="24"/>
+          <w:szCs w:val="24"/>
+          <w:lang w:eastAsia="fr-CA"/>
+          <w14:ligatures w14:val="none"/>
+        </w:rPr>
+        <w:t> :</w:t>
       </w:r>
     </w:p>
     <w:p>
@@ -1696,8 +2188,9 @@
           <w:lang w:val="en-CA" w:eastAsia="fr-CA"/>
           <w14:ligatures w14:val="none"/>
         </w:rPr>
-        <w:t xml:space="preserve">    def __init__(self, </w:t>
-      </w:r>
+        <w:t xml:space="preserve">    def __</w:t>
+      </w:r>
+      <w:proofErr w:type="spellStart"/>
       <w:r>
         <w:rPr>
           <w:rFonts w:ascii="Consolas" w:eastAsia="Times New Roman" w:hAnsi="Consolas" w:cs="Courier New"/>
@@ -1707,8 +2200,57 @@
           <w:lang w:val="en-CA" w:eastAsia="fr-CA"/>
           <w14:ligatures w14:val="none"/>
         </w:rPr>
+        <w:t>init</w:t>
+      </w:r>
+      <w:proofErr w:type="spellEnd"/>
+      <w:r>
+        <w:rPr>
+          <w:rFonts w:ascii="Consolas" w:eastAsia="Times New Roman" w:hAnsi="Consolas" w:cs="Courier New"/>
+          <w:kern w:val="0"/>
+          <w:sz w:val="24"/>
+          <w:szCs w:val="24"/>
+          <w:lang w:val="en-CA" w:eastAsia="fr-CA"/>
+          <w14:ligatures w14:val="none"/>
+        </w:rPr>
+        <w:t>_</w:t>
+      </w:r>
+      <w:proofErr w:type="gramStart"/>
+      <w:r>
+        <w:rPr>
+          <w:rFonts w:ascii="Consolas" w:eastAsia="Times New Roman" w:hAnsi="Consolas" w:cs="Courier New"/>
+          <w:kern w:val="0"/>
+          <w:sz w:val="24"/>
+          <w:szCs w:val="24"/>
+          <w:lang w:val="en-CA" w:eastAsia="fr-CA"/>
+          <w14:ligatures w14:val="none"/>
+        </w:rPr>
+        <w:t>_(</w:t>
+      </w:r>
+      <w:proofErr w:type="gramEnd"/>
+      <w:r>
+        <w:rPr>
+          <w:rFonts w:ascii="Consolas" w:eastAsia="Times New Roman" w:hAnsi="Consolas" w:cs="Courier New"/>
+          <w:kern w:val="0"/>
+          <w:sz w:val="24"/>
+          <w:szCs w:val="24"/>
+          <w:lang w:val="en-CA" w:eastAsia="fr-CA"/>
+          <w14:ligatures w14:val="none"/>
+        </w:rPr>
+        <w:t xml:space="preserve">self, </w:t>
+      </w:r>
+      <w:proofErr w:type="spellStart"/>
+      <w:r>
+        <w:rPr>
+          <w:rFonts w:ascii="Consolas" w:eastAsia="Times New Roman" w:hAnsi="Consolas" w:cs="Courier New"/>
+          <w:kern w:val="0"/>
+          <w:sz w:val="24"/>
+          <w:szCs w:val="24"/>
+          <w:lang w:val="en-CA" w:eastAsia="fr-CA"/>
+          <w14:ligatures w14:val="none"/>
+        </w:rPr>
         <w:t>compte_holder</w:t>
       </w:r>
+      <w:proofErr w:type="spellEnd"/>
       <w:r>
         <w:rPr>
           <w:rFonts w:ascii="Consolas" w:eastAsia="Times New Roman" w:hAnsi="Consolas" w:cs="Courier New"/>
@@ -1762,27 +2304,29 @@
         </w:rPr>
         <w:t xml:space="preserve">        </w:t>
       </w:r>
-      <w:r>
-        <w:rPr>
-          <w:rFonts w:ascii="Consolas" w:eastAsia="Times New Roman" w:hAnsi="Consolas" w:cs="Courier New"/>
-          <w:kern w:val="0"/>
-          <w:sz w:val="24"/>
-          <w:szCs w:val="24"/>
-          <w:lang w:eastAsia="fr-CA"/>
-          <w14:ligatures w14:val="none"/>
-        </w:rPr>
-        <w:t>self.</w:t>
-      </w:r>
-      <w:r>
-        <w:rPr>
-          <w:rFonts w:ascii="Consolas" w:eastAsia="Times New Roman" w:hAnsi="Consolas" w:cs="Courier New"/>
-          <w:kern w:val="0"/>
-          <w:sz w:val="24"/>
-          <w:szCs w:val="24"/>
-          <w:lang w:eastAsia="fr-CA"/>
-          <w14:ligatures w14:val="none"/>
-        </w:rPr>
-        <w:t xml:space="preserve"> compte_holder</w:t>
+      <w:proofErr w:type="gramStart"/>
+      <w:r>
+        <w:rPr>
+          <w:rFonts w:ascii="Consolas" w:eastAsia="Times New Roman" w:hAnsi="Consolas" w:cs="Courier New"/>
+          <w:kern w:val="0"/>
+          <w:sz w:val="24"/>
+          <w:szCs w:val="24"/>
+          <w:lang w:eastAsia="fr-CA"/>
+          <w14:ligatures w14:val="none"/>
+        </w:rPr>
+        <w:t>self</w:t>
+      </w:r>
+      <w:proofErr w:type="gramEnd"/>
+      <w:r>
+        <w:rPr>
+          <w:rFonts w:ascii="Consolas" w:eastAsia="Times New Roman" w:hAnsi="Consolas" w:cs="Courier New"/>
+          <w:kern w:val="0"/>
+          <w:sz w:val="24"/>
+          <w:szCs w:val="24"/>
+          <w:lang w:eastAsia="fr-CA"/>
+          <w14:ligatures w14:val="none"/>
+        </w:rPr>
+        <w:t>.</w:t>
       </w:r>
       <w:r>
         <w:rPr>
@@ -1795,17 +2339,67 @@
         </w:rPr>
         <w:t xml:space="preserve"> </w:t>
       </w:r>
-      <w:r>
-        <w:rPr>
-          <w:rFonts w:ascii="Consolas" w:eastAsia="Times New Roman" w:hAnsi="Consolas" w:cs="Courier New"/>
-          <w:kern w:val="0"/>
-          <w:sz w:val="24"/>
-          <w:szCs w:val="24"/>
-          <w:lang w:eastAsia="fr-CA"/>
-          <w14:ligatures w14:val="none"/>
-        </w:rPr>
-        <w:t>= compte_holder</w:t>
-      </w:r>
+      <w:proofErr w:type="spellStart"/>
+      <w:proofErr w:type="gramStart"/>
+      <w:r>
+        <w:rPr>
+          <w:rFonts w:ascii="Consolas" w:eastAsia="Times New Roman" w:hAnsi="Consolas" w:cs="Courier New"/>
+          <w:kern w:val="0"/>
+          <w:sz w:val="24"/>
+          <w:szCs w:val="24"/>
+          <w:lang w:eastAsia="fr-CA"/>
+          <w14:ligatures w14:val="none"/>
+        </w:rPr>
+        <w:t>compte</w:t>
+      </w:r>
+      <w:proofErr w:type="gramEnd"/>
+      <w:r>
+        <w:rPr>
+          <w:rFonts w:ascii="Consolas" w:eastAsia="Times New Roman" w:hAnsi="Consolas" w:cs="Courier New"/>
+          <w:kern w:val="0"/>
+          <w:sz w:val="24"/>
+          <w:szCs w:val="24"/>
+          <w:lang w:eastAsia="fr-CA"/>
+          <w14:ligatures w14:val="none"/>
+        </w:rPr>
+        <w:t>_holder</w:t>
+      </w:r>
+      <w:proofErr w:type="spellEnd"/>
+      <w:r>
+        <w:rPr>
+          <w:rFonts w:ascii="Consolas" w:eastAsia="Times New Roman" w:hAnsi="Consolas" w:cs="Courier New"/>
+          <w:kern w:val="0"/>
+          <w:sz w:val="24"/>
+          <w:szCs w:val="24"/>
+          <w:lang w:eastAsia="fr-CA"/>
+          <w14:ligatures w14:val="none"/>
+        </w:rPr>
+        <w:t xml:space="preserve"> </w:t>
+      </w:r>
+      <w:r>
+        <w:rPr>
+          <w:rFonts w:ascii="Consolas" w:eastAsia="Times New Roman" w:hAnsi="Consolas" w:cs="Courier New"/>
+          <w:kern w:val="0"/>
+          <w:sz w:val="24"/>
+          <w:szCs w:val="24"/>
+          <w:lang w:eastAsia="fr-CA"/>
+          <w14:ligatures w14:val="none"/>
+        </w:rPr>
+        <w:t xml:space="preserve">= </w:t>
+      </w:r>
+      <w:proofErr w:type="spellStart"/>
+      <w:r>
+        <w:rPr>
+          <w:rFonts w:ascii="Consolas" w:eastAsia="Times New Roman" w:hAnsi="Consolas" w:cs="Courier New"/>
+          <w:kern w:val="0"/>
+          <w:sz w:val="24"/>
+          <w:szCs w:val="24"/>
+          <w:lang w:eastAsia="fr-CA"/>
+          <w14:ligatures w14:val="none"/>
+        </w:rPr>
+        <w:t>compte_holder</w:t>
+      </w:r>
+      <w:proofErr w:type="spellEnd"/>
     </w:p>
     <w:p>
       <w:pPr>
@@ -1846,7 +2440,33 @@
           <w:lang w:eastAsia="fr-CA"/>
           <w14:ligatures w14:val="none"/>
         </w:rPr>
-        <w:t xml:space="preserve">        self.balance = </w:t>
+        <w:t xml:space="preserve">        </w:t>
+      </w:r>
+      <w:proofErr w:type="spellStart"/>
+      <w:proofErr w:type="gramStart"/>
+      <w:r>
+        <w:rPr>
+          <w:rFonts w:ascii="Consolas" w:eastAsia="Times New Roman" w:hAnsi="Consolas" w:cs="Courier New"/>
+          <w:kern w:val="0"/>
+          <w:sz w:val="24"/>
+          <w:szCs w:val="24"/>
+          <w:lang w:eastAsia="fr-CA"/>
+          <w14:ligatures w14:val="none"/>
+        </w:rPr>
+        <w:t>self.balance</w:t>
+      </w:r>
+      <w:proofErr w:type="spellEnd"/>
+      <w:proofErr w:type="gramEnd"/>
+      <w:r>
+        <w:rPr>
+          <w:rFonts w:ascii="Consolas" w:eastAsia="Times New Roman" w:hAnsi="Consolas" w:cs="Courier New"/>
+          <w:kern w:val="0"/>
+          <w:sz w:val="24"/>
+          <w:szCs w:val="24"/>
+          <w:lang w:eastAsia="fr-CA"/>
+          <w14:ligatures w14:val="none"/>
+        </w:rPr>
+        <w:t xml:space="preserve"> = </w:t>
       </w:r>
       <w:r>
         <w:rPr>
@@ -1930,7 +2550,20 @@
           <w:lang w:eastAsia="fr-CA"/>
           <w14:ligatures w14:val="none"/>
         </w:rPr>
-        <w:t xml:space="preserve">    d</w:t>
+        <w:t xml:space="preserve">    </w:t>
+      </w:r>
+      <w:proofErr w:type="spellStart"/>
+      <w:proofErr w:type="gramStart"/>
+      <w:r>
+        <w:rPr>
+          <w:rFonts w:ascii="Consolas" w:eastAsia="Times New Roman" w:hAnsi="Consolas" w:cs="Courier New"/>
+          <w:kern w:val="0"/>
+          <w:sz w:val="24"/>
+          <w:szCs w:val="24"/>
+          <w:lang w:eastAsia="fr-CA"/>
+          <w14:ligatures w14:val="none"/>
+        </w:rPr>
+        <w:t>d</w:t>
       </w:r>
       <w:r>
         <w:rPr>
@@ -1952,18 +2585,44 @@
           <w:lang w:eastAsia="fr-CA"/>
           <w14:ligatures w14:val="none"/>
         </w:rPr>
-        <w:t xml:space="preserve">f </w:t>
-      </w:r>
-      <w:r>
-        <w:rPr>
-          <w:rFonts w:ascii="Consolas" w:eastAsia="Times New Roman" w:hAnsi="Consolas" w:cs="Courier New"/>
-          <w:kern w:val="0"/>
-          <w:sz w:val="24"/>
-          <w:szCs w:val="24"/>
-          <w:lang w:eastAsia="fr-CA"/>
-          <w14:ligatures w14:val="none"/>
-        </w:rPr>
-        <w:t xml:space="preserve">deposer </w:t>
+        <w:t>f</w:t>
+      </w:r>
+      <w:proofErr w:type="spellEnd"/>
+      <w:proofErr w:type="gramEnd"/>
+      <w:r>
+        <w:rPr>
+          <w:rFonts w:ascii="Consolas" w:eastAsia="Times New Roman" w:hAnsi="Consolas" w:cs="Courier New"/>
+          <w:kern w:val="0"/>
+          <w:sz w:val="24"/>
+          <w:szCs w:val="24"/>
+          <w:lang w:eastAsia="fr-CA"/>
+          <w14:ligatures w14:val="none"/>
+        </w:rPr>
+        <w:t xml:space="preserve"> </w:t>
+      </w:r>
+      <w:proofErr w:type="spellStart"/>
+      <w:r>
+        <w:rPr>
+          <w:rFonts w:ascii="Consolas" w:eastAsia="Times New Roman" w:hAnsi="Consolas" w:cs="Courier New"/>
+          <w:kern w:val="0"/>
+          <w:sz w:val="24"/>
+          <w:szCs w:val="24"/>
+          <w:lang w:eastAsia="fr-CA"/>
+          <w14:ligatures w14:val="none"/>
+        </w:rPr>
+        <w:t>deposer</w:t>
+      </w:r>
+      <w:proofErr w:type="spellEnd"/>
+      <w:r>
+        <w:rPr>
+          <w:rFonts w:ascii="Consolas" w:eastAsia="Times New Roman" w:hAnsi="Consolas" w:cs="Courier New"/>
+          <w:kern w:val="0"/>
+          <w:sz w:val="24"/>
+          <w:szCs w:val="24"/>
+          <w:lang w:eastAsia="fr-CA"/>
+          <w14:ligatures w14:val="none"/>
+        </w:rPr>
+        <w:t xml:space="preserve"> </w:t>
       </w:r>
       <w:r>
         <w:rPr>
@@ -2038,7 +2697,33 @@
           <w:lang w:eastAsia="fr-CA"/>
           <w14:ligatures w14:val="none"/>
         </w:rPr>
-        <w:t xml:space="preserve">        self.balance += montant</w:t>
+        <w:t xml:space="preserve">        </w:t>
+      </w:r>
+      <w:proofErr w:type="spellStart"/>
+      <w:proofErr w:type="gramStart"/>
+      <w:r>
+        <w:rPr>
+          <w:rFonts w:ascii="Consolas" w:eastAsia="Times New Roman" w:hAnsi="Consolas" w:cs="Courier New"/>
+          <w:kern w:val="0"/>
+          <w:sz w:val="24"/>
+          <w:szCs w:val="24"/>
+          <w:lang w:eastAsia="fr-CA"/>
+          <w14:ligatures w14:val="none"/>
+        </w:rPr>
+        <w:t>self.balance</w:t>
+      </w:r>
+      <w:proofErr w:type="spellEnd"/>
+      <w:proofErr w:type="gramEnd"/>
+      <w:r>
+        <w:rPr>
+          <w:rFonts w:ascii="Consolas" w:eastAsia="Times New Roman" w:hAnsi="Consolas" w:cs="Courier New"/>
+          <w:kern w:val="0"/>
+          <w:sz w:val="24"/>
+          <w:szCs w:val="24"/>
+          <w:lang w:eastAsia="fr-CA"/>
+          <w14:ligatures w14:val="none"/>
+        </w:rPr>
+        <w:t xml:space="preserve"> += montant</w:t>
       </w:r>
     </w:p>
     <w:p>
@@ -2080,7 +2765,59 @@
           <w:lang w:eastAsia="fr-CA"/>
           <w14:ligatures w14:val="none"/>
         </w:rPr>
-        <w:t xml:space="preserve">        print(f"${montant} déposé. Nouveau solde : ${self.balance}")</w:t>
+        <w:t xml:space="preserve">        </w:t>
+      </w:r>
+      <w:proofErr w:type="spellStart"/>
+      <w:proofErr w:type="gramStart"/>
+      <w:r>
+        <w:rPr>
+          <w:rFonts w:ascii="Consolas" w:eastAsia="Times New Roman" w:hAnsi="Consolas" w:cs="Courier New"/>
+          <w:kern w:val="0"/>
+          <w:sz w:val="24"/>
+          <w:szCs w:val="24"/>
+          <w:lang w:eastAsia="fr-CA"/>
+          <w14:ligatures w14:val="none"/>
+        </w:rPr>
+        <w:t>print</w:t>
+      </w:r>
+      <w:proofErr w:type="spellEnd"/>
+      <w:proofErr w:type="gramEnd"/>
+      <w:r>
+        <w:rPr>
+          <w:rFonts w:ascii="Consolas" w:eastAsia="Times New Roman" w:hAnsi="Consolas" w:cs="Courier New"/>
+          <w:kern w:val="0"/>
+          <w:sz w:val="24"/>
+          <w:szCs w:val="24"/>
+          <w:lang w:eastAsia="fr-CA"/>
+          <w14:ligatures w14:val="none"/>
+        </w:rPr>
+        <w:t>(f"${montant} déposé. Nouveau solde : ${</w:t>
+      </w:r>
+      <w:proofErr w:type="spellStart"/>
+      <w:proofErr w:type="gramStart"/>
+      <w:r>
+        <w:rPr>
+          <w:rFonts w:ascii="Consolas" w:eastAsia="Times New Roman" w:hAnsi="Consolas" w:cs="Courier New"/>
+          <w:kern w:val="0"/>
+          <w:sz w:val="24"/>
+          <w:szCs w:val="24"/>
+          <w:lang w:eastAsia="fr-CA"/>
+          <w14:ligatures w14:val="none"/>
+        </w:rPr>
+        <w:t>self.balance</w:t>
+      </w:r>
+      <w:proofErr w:type="spellEnd"/>
+      <w:proofErr w:type="gramEnd"/>
+      <w:r>
+        <w:rPr>
+          <w:rFonts w:ascii="Consolas" w:eastAsia="Times New Roman" w:hAnsi="Consolas" w:cs="Courier New"/>
+          <w:kern w:val="0"/>
+          <w:sz w:val="24"/>
+          <w:szCs w:val="24"/>
+          <w:lang w:eastAsia="fr-CA"/>
+          <w14:ligatures w14:val="none"/>
+        </w:rPr>
+        <w:t>}")</w:t>
       </w:r>
     </w:p>
     <w:p>
@@ -2164,8 +2901,9 @@
           <w:lang w:val="en-CA" w:eastAsia="fr-CA"/>
           <w14:ligatures w14:val="none"/>
         </w:rPr>
-        <w:t>def retirer (</w:t>
-      </w:r>
+        <w:t xml:space="preserve">def </w:t>
+      </w:r>
+      <w:proofErr w:type="spellStart"/>
       <w:r>
         <w:rPr>
           <w:rFonts w:ascii="Consolas" w:eastAsia="Times New Roman" w:hAnsi="Consolas" w:cs="Courier New"/>
@@ -2175,6 +2913,29 @@
           <w:lang w:val="en-CA" w:eastAsia="fr-CA"/>
           <w14:ligatures w14:val="none"/>
         </w:rPr>
+        <w:t>retirer</w:t>
+      </w:r>
+      <w:proofErr w:type="spellEnd"/>
+      <w:r>
+        <w:rPr>
+          <w:rFonts w:ascii="Consolas" w:eastAsia="Times New Roman" w:hAnsi="Consolas" w:cs="Courier New"/>
+          <w:kern w:val="0"/>
+          <w:sz w:val="24"/>
+          <w:szCs w:val="24"/>
+          <w:lang w:val="en-CA" w:eastAsia="fr-CA"/>
+          <w14:ligatures w14:val="none"/>
+        </w:rPr>
+        <w:t xml:space="preserve"> (</w:t>
+      </w:r>
+      <w:r>
+        <w:rPr>
+          <w:rFonts w:ascii="Consolas" w:eastAsia="Times New Roman" w:hAnsi="Consolas" w:cs="Courier New"/>
+          <w:kern w:val="0"/>
+          <w:sz w:val="24"/>
+          <w:szCs w:val="24"/>
+          <w:lang w:val="en-CA" w:eastAsia="fr-CA"/>
+          <w14:ligatures w14:val="none"/>
+        </w:rPr>
         <w:t>self</w:t>
       </w:r>
       <w:r>
@@ -2186,7 +2947,31 @@
           <w:lang w:val="en-CA" w:eastAsia="fr-CA"/>
           <w14:ligatures w14:val="none"/>
         </w:rPr>
-        <w:t>, montant):</w:t>
+        <w:t xml:space="preserve">, </w:t>
+      </w:r>
+      <w:proofErr w:type="spellStart"/>
+      <w:r>
+        <w:rPr>
+          <w:rFonts w:ascii="Consolas" w:eastAsia="Times New Roman" w:hAnsi="Consolas" w:cs="Courier New"/>
+          <w:kern w:val="0"/>
+          <w:sz w:val="24"/>
+          <w:szCs w:val="24"/>
+          <w:lang w:val="en-CA" w:eastAsia="fr-CA"/>
+          <w14:ligatures w14:val="none"/>
+        </w:rPr>
+        <w:t>montant</w:t>
+      </w:r>
+      <w:proofErr w:type="spellEnd"/>
+      <w:r>
+        <w:rPr>
+          <w:rFonts w:ascii="Consolas" w:eastAsia="Times New Roman" w:hAnsi="Consolas" w:cs="Courier New"/>
+          <w:kern w:val="0"/>
+          <w:sz w:val="24"/>
+          <w:szCs w:val="24"/>
+          <w:lang w:val="en-CA" w:eastAsia="fr-CA"/>
+          <w14:ligatures w14:val="none"/>
+        </w:rPr>
+        <w:t>):</w:t>
       </w:r>
     </w:p>
     <w:p>
@@ -2250,7 +3035,57 @@
           <w:lang w:val="en-CA" w:eastAsia="fr-CA"/>
           <w14:ligatures w14:val="none"/>
         </w:rPr>
-        <w:t xml:space="preserve"> montant &lt;= self.balance :</w:t>
+        <w:t xml:space="preserve"> </w:t>
+      </w:r>
+      <w:proofErr w:type="spellStart"/>
+      <w:r>
+        <w:rPr>
+          <w:rFonts w:ascii="Consolas" w:eastAsia="Times New Roman" w:hAnsi="Consolas" w:cs="Courier New"/>
+          <w:kern w:val="0"/>
+          <w:sz w:val="24"/>
+          <w:szCs w:val="24"/>
+          <w:lang w:val="en-CA" w:eastAsia="fr-CA"/>
+          <w14:ligatures w14:val="none"/>
+        </w:rPr>
+        <w:t>montant</w:t>
+      </w:r>
+      <w:proofErr w:type="spellEnd"/>
+      <w:r>
+        <w:rPr>
+          <w:rFonts w:ascii="Consolas" w:eastAsia="Times New Roman" w:hAnsi="Consolas" w:cs="Courier New"/>
+          <w:kern w:val="0"/>
+          <w:sz w:val="24"/>
+          <w:szCs w:val="24"/>
+          <w:lang w:val="en-CA" w:eastAsia="fr-CA"/>
+          <w14:ligatures w14:val="none"/>
+        </w:rPr>
+        <w:t xml:space="preserve"> &lt;= </w:t>
+      </w:r>
+      <w:proofErr w:type="spellStart"/>
+      <w:proofErr w:type="gramStart"/>
+      <w:r>
+        <w:rPr>
+          <w:rFonts w:ascii="Consolas" w:eastAsia="Times New Roman" w:hAnsi="Consolas" w:cs="Courier New"/>
+          <w:kern w:val="0"/>
+          <w:sz w:val="24"/>
+          <w:szCs w:val="24"/>
+          <w:lang w:val="en-CA" w:eastAsia="fr-CA"/>
+          <w14:ligatures w14:val="none"/>
+        </w:rPr>
+        <w:t>self.balance</w:t>
+      </w:r>
+      <w:proofErr w:type="spellEnd"/>
+      <w:proofErr w:type="gramEnd"/>
+      <w:r>
+        <w:rPr>
+          <w:rFonts w:ascii="Consolas" w:eastAsia="Times New Roman" w:hAnsi="Consolas" w:cs="Courier New"/>
+          <w:kern w:val="0"/>
+          <w:sz w:val="24"/>
+          <w:szCs w:val="24"/>
+          <w:lang w:val="en-CA" w:eastAsia="fr-CA"/>
+          <w14:ligatures w14:val="none"/>
+        </w:rPr>
+        <w:t> :</w:t>
       </w:r>
     </w:p>
     <w:p>
@@ -2294,16 +3129,31 @@
         </w:rPr>
         <w:t xml:space="preserve">            </w:t>
       </w:r>
-      <w:r>
-        <w:rPr>
-          <w:rFonts w:ascii="Consolas" w:eastAsia="Times New Roman" w:hAnsi="Consolas" w:cs="Courier New"/>
-          <w:kern w:val="0"/>
-          <w:sz w:val="24"/>
-          <w:szCs w:val="24"/>
-          <w:lang w:eastAsia="fr-CA"/>
-          <w14:ligatures w14:val="none"/>
-        </w:rPr>
-        <w:t>self.balance -= montant</w:t>
+      <w:proofErr w:type="spellStart"/>
+      <w:proofErr w:type="gramStart"/>
+      <w:r>
+        <w:rPr>
+          <w:rFonts w:ascii="Consolas" w:eastAsia="Times New Roman" w:hAnsi="Consolas" w:cs="Courier New"/>
+          <w:kern w:val="0"/>
+          <w:sz w:val="24"/>
+          <w:szCs w:val="24"/>
+          <w:lang w:eastAsia="fr-CA"/>
+          <w14:ligatures w14:val="none"/>
+        </w:rPr>
+        <w:t>self.balance</w:t>
+      </w:r>
+      <w:proofErr w:type="spellEnd"/>
+      <w:proofErr w:type="gramEnd"/>
+      <w:r>
+        <w:rPr>
+          <w:rFonts w:ascii="Consolas" w:eastAsia="Times New Roman" w:hAnsi="Consolas" w:cs="Courier New"/>
+          <w:kern w:val="0"/>
+          <w:sz w:val="24"/>
+          <w:szCs w:val="24"/>
+          <w:lang w:eastAsia="fr-CA"/>
+          <w14:ligatures w14:val="none"/>
+        </w:rPr>
+        <w:t xml:space="preserve"> -= montant</w:t>
       </w:r>
     </w:p>
     <w:p>
@@ -2345,7 +3195,57 @@
           <w:lang w:eastAsia="fr-CA"/>
           <w14:ligatures w14:val="none"/>
         </w:rPr>
-        <w:t xml:space="preserve">            print(f"Retrait </w:t>
+        <w:t xml:space="preserve">            </w:t>
+      </w:r>
+      <w:proofErr w:type="spellStart"/>
+      <w:proofErr w:type="gramStart"/>
+      <w:r>
+        <w:rPr>
+          <w:rFonts w:ascii="Consolas" w:eastAsia="Times New Roman" w:hAnsi="Consolas" w:cs="Courier New"/>
+          <w:kern w:val="0"/>
+          <w:sz w:val="24"/>
+          <w:szCs w:val="24"/>
+          <w:lang w:eastAsia="fr-CA"/>
+          <w14:ligatures w14:val="none"/>
+        </w:rPr>
+        <w:t>print</w:t>
+      </w:r>
+      <w:proofErr w:type="spellEnd"/>
+      <w:r>
+        <w:rPr>
+          <w:rFonts w:ascii="Consolas" w:eastAsia="Times New Roman" w:hAnsi="Consolas" w:cs="Courier New"/>
+          <w:kern w:val="0"/>
+          <w:sz w:val="24"/>
+          <w:szCs w:val="24"/>
+          <w:lang w:eastAsia="fr-CA"/>
+          <w14:ligatures w14:val="none"/>
+        </w:rPr>
+        <w:t>(</w:t>
+      </w:r>
+      <w:proofErr w:type="spellStart"/>
+      <w:proofErr w:type="gramEnd"/>
+      <w:r>
+        <w:rPr>
+          <w:rFonts w:ascii="Consolas" w:eastAsia="Times New Roman" w:hAnsi="Consolas" w:cs="Courier New"/>
+          <w:kern w:val="0"/>
+          <w:sz w:val="24"/>
+          <w:szCs w:val="24"/>
+          <w:lang w:eastAsia="fr-CA"/>
+          <w14:ligatures w14:val="none"/>
+        </w:rPr>
+        <w:t>f"Retrait</w:t>
+      </w:r>
+      <w:proofErr w:type="spellEnd"/>
+      <w:r>
+        <w:rPr>
+          <w:rFonts w:ascii="Consolas" w:eastAsia="Times New Roman" w:hAnsi="Consolas" w:cs="Courier New"/>
+          <w:kern w:val="0"/>
+          <w:sz w:val="24"/>
+          <w:szCs w:val="24"/>
+          <w:lang w:eastAsia="fr-CA"/>
+          <w14:ligatures w14:val="none"/>
+        </w:rPr>
+        <w:t xml:space="preserve"> </w:t>
       </w:r>
       <w:r>
         <w:rPr>
@@ -2367,7 +3267,33 @@
           <w:lang w:eastAsia="fr-CA"/>
           <w14:ligatures w14:val="none"/>
         </w:rPr>
-        <w:t>${montant}. Nouveau solde : ${self.balance}")</w:t>
+        <w:t>${montant}. Nouveau solde : ${</w:t>
+      </w:r>
+      <w:proofErr w:type="spellStart"/>
+      <w:proofErr w:type="gramStart"/>
+      <w:r>
+        <w:rPr>
+          <w:rFonts w:ascii="Consolas" w:eastAsia="Times New Roman" w:hAnsi="Consolas" w:cs="Courier New"/>
+          <w:kern w:val="0"/>
+          <w:sz w:val="24"/>
+          <w:szCs w:val="24"/>
+          <w:lang w:eastAsia="fr-CA"/>
+          <w14:ligatures w14:val="none"/>
+        </w:rPr>
+        <w:t>self.balance</w:t>
+      </w:r>
+      <w:proofErr w:type="spellEnd"/>
+      <w:proofErr w:type="gramEnd"/>
+      <w:r>
+        <w:rPr>
+          <w:rFonts w:ascii="Consolas" w:eastAsia="Times New Roman" w:hAnsi="Consolas" w:cs="Courier New"/>
+          <w:kern w:val="0"/>
+          <w:sz w:val="24"/>
+          <w:szCs w:val="24"/>
+          <w:lang w:eastAsia="fr-CA"/>
+          <w14:ligatures w14:val="none"/>
+        </w:rPr>
+        <w:t>}")</w:t>
       </w:r>
     </w:p>
     <w:p>
@@ -2411,6 +3337,8 @@
         </w:rPr>
         <w:t xml:space="preserve">        </w:t>
       </w:r>
+      <w:proofErr w:type="spellStart"/>
+      <w:proofErr w:type="gramStart"/>
       <w:r>
         <w:rPr>
           <w:rFonts w:ascii="Consolas" w:eastAsia="Times New Roman" w:hAnsi="Consolas" w:cs="Courier New"/>
@@ -2422,6 +3350,8 @@
         </w:rPr>
         <w:t>else</w:t>
       </w:r>
+      <w:proofErr w:type="spellEnd"/>
+      <w:proofErr w:type="gramEnd"/>
       <w:r>
         <w:rPr>
           <w:rFonts w:ascii="Consolas" w:eastAsia="Times New Roman" w:hAnsi="Consolas" w:cs="Courier New"/>
@@ -2473,8 +3403,23 @@
           <w:lang w:eastAsia="fr-CA"/>
           <w14:ligatures w14:val="none"/>
         </w:rPr>
-        <w:t xml:space="preserve">            print</w:t>
-      </w:r>
+        <w:t xml:space="preserve">            </w:t>
+      </w:r>
+      <w:proofErr w:type="spellStart"/>
+      <w:proofErr w:type="gramStart"/>
+      <w:r>
+        <w:rPr>
+          <w:rFonts w:ascii="Consolas" w:eastAsia="Times New Roman" w:hAnsi="Consolas" w:cs="Courier New"/>
+          <w:kern w:val="0"/>
+          <w:sz w:val="24"/>
+          <w:szCs w:val="24"/>
+          <w:lang w:eastAsia="fr-CA"/>
+          <w14:ligatures w14:val="none"/>
+        </w:rPr>
+        <w:t>print</w:t>
+      </w:r>
+      <w:proofErr w:type="spellEnd"/>
+      <w:proofErr w:type="gramEnd"/>
       <w:r>
         <w:rPr>
           <w:rFonts w:ascii="Consolas" w:eastAsia="Times New Roman" w:hAnsi="Consolas" w:cs="Courier New"/>
@@ -2497,6 +3442,7 @@
         </w:rPr>
         <w:t>(</w:t>
       </w:r>
+      <w:proofErr w:type="spellStart"/>
       <w:r>
         <w:rPr>
           <w:rFonts w:ascii="Consolas" w:eastAsia="Times New Roman" w:hAnsi="Consolas" w:cs="Courier New"/>
@@ -2517,7 +3463,19 @@
           <w:lang w:eastAsia="fr-CA"/>
           <w14:ligatures w14:val="none"/>
         </w:rPr>
-        <w:t xml:space="preserve">Fonds insuffisants. Vous essayez de retirer </w:t>
+        <w:t>Fonds</w:t>
+      </w:r>
+      <w:proofErr w:type="spellEnd"/>
+      <w:r>
+        <w:rPr>
+          <w:rFonts w:ascii="Consolas" w:eastAsia="Times New Roman" w:hAnsi="Consolas" w:cs="Courier New"/>
+          <w:kern w:val="0"/>
+          <w:sz w:val="24"/>
+          <w:szCs w:val="24"/>
+          <w:lang w:eastAsia="fr-CA"/>
+          <w14:ligatures w14:val="none"/>
+        </w:rPr>
+        <w:t xml:space="preserve"> insuffisants. Vous essayez de retirer </w:t>
       </w:r>
       <w:r>
         <w:rPr>
@@ -2572,7 +3530,33 @@
           <w:lang w:eastAsia="fr-CA"/>
           <w14:ligatures w14:val="none"/>
         </w:rPr>
-        <w:t>: ${self.balance}"</w:t>
+        <w:t>: ${</w:t>
+      </w:r>
+      <w:proofErr w:type="spellStart"/>
+      <w:proofErr w:type="gramStart"/>
+      <w:r>
+        <w:rPr>
+          <w:rFonts w:ascii="Consolas" w:eastAsia="Times New Roman" w:hAnsi="Consolas" w:cs="Courier New"/>
+          <w:kern w:val="0"/>
+          <w:sz w:val="24"/>
+          <w:szCs w:val="24"/>
+          <w:lang w:eastAsia="fr-CA"/>
+          <w14:ligatures w14:val="none"/>
+        </w:rPr>
+        <w:t>self.balance</w:t>
+      </w:r>
+      <w:proofErr w:type="spellEnd"/>
+      <w:proofErr w:type="gramEnd"/>
+      <w:r>
+        <w:rPr>
+          <w:rFonts w:ascii="Consolas" w:eastAsia="Times New Roman" w:hAnsi="Consolas" w:cs="Courier New"/>
+          <w:kern w:val="0"/>
+          <w:sz w:val="24"/>
+          <w:szCs w:val="24"/>
+          <w:lang w:eastAsia="fr-CA"/>
+          <w14:ligatures w14:val="none"/>
+        </w:rPr>
+        <w:t>}"</w:t>
       </w:r>
       <w:r>
         <w:rPr>
@@ -2689,17 +3673,55 @@
           <w14:ligatures w14:val="none"/>
         </w:rPr>
       </w:pPr>
-      <w:r>
-        <w:rPr>
-          <w:rFonts w:ascii="Consolas" w:eastAsia="Times New Roman" w:hAnsi="Consolas" w:cs="Courier New"/>
-          <w:kern w:val="0"/>
-          <w:sz w:val="24"/>
-          <w:szCs w:val="24"/>
-          <w:lang w:eastAsia="fr-CA"/>
-          <w14:ligatures w14:val="none"/>
-        </w:rPr>
-        <w:t>compte = CompteBancaire(</w:t>
-      </w:r>
+      <w:proofErr w:type="gramStart"/>
+      <w:r>
+        <w:rPr>
+          <w:rFonts w:ascii="Consolas" w:eastAsia="Times New Roman" w:hAnsi="Consolas" w:cs="Courier New"/>
+          <w:kern w:val="0"/>
+          <w:sz w:val="24"/>
+          <w:szCs w:val="24"/>
+          <w:lang w:eastAsia="fr-CA"/>
+          <w14:ligatures w14:val="none"/>
+        </w:rPr>
+        <w:t>compte</w:t>
+      </w:r>
+      <w:proofErr w:type="gramEnd"/>
+      <w:r>
+        <w:rPr>
+          <w:rFonts w:ascii="Consolas" w:eastAsia="Times New Roman" w:hAnsi="Consolas" w:cs="Courier New"/>
+          <w:kern w:val="0"/>
+          <w:sz w:val="24"/>
+          <w:szCs w:val="24"/>
+          <w:lang w:eastAsia="fr-CA"/>
+          <w14:ligatures w14:val="none"/>
+        </w:rPr>
+        <w:t xml:space="preserve"> = </w:t>
+      </w:r>
+      <w:proofErr w:type="spellStart"/>
+      <w:r>
+        <w:rPr>
+          <w:rFonts w:ascii="Consolas" w:eastAsia="Times New Roman" w:hAnsi="Consolas" w:cs="Courier New"/>
+          <w:kern w:val="0"/>
+          <w:sz w:val="24"/>
+          <w:szCs w:val="24"/>
+          <w:lang w:eastAsia="fr-CA"/>
+          <w14:ligatures w14:val="none"/>
+        </w:rPr>
+        <w:t>CompteBancaire</w:t>
+      </w:r>
+      <w:proofErr w:type="spellEnd"/>
+      <w:r>
+        <w:rPr>
+          <w:rFonts w:ascii="Consolas" w:eastAsia="Times New Roman" w:hAnsi="Consolas" w:cs="Courier New"/>
+          <w:kern w:val="0"/>
+          <w:sz w:val="24"/>
+          <w:szCs w:val="24"/>
+          <w:lang w:eastAsia="fr-CA"/>
+          <w14:ligatures w14:val="none"/>
+        </w:rPr>
+        <w:t>(</w:t>
+      </w:r>
+      <w:proofErr w:type="spellStart"/>
       <w:r>
         <w:rPr>
           <w:rFonts w:ascii="Consolas" w:eastAsia="Times New Roman" w:hAnsi="Consolas" w:cs="Courier New"/>
@@ -2711,6 +3733,7 @@
         </w:rPr>
         <w:t>compte_holder</w:t>
       </w:r>
+      <w:proofErr w:type="spellEnd"/>
       <w:r>
         <w:rPr>
           <w:rFonts w:ascii="Consolas" w:eastAsia="Times New Roman" w:hAnsi="Consolas" w:cs="Courier New"/>
@@ -2786,6 +3809,8 @@
           <w14:ligatures w14:val="none"/>
         </w:rPr>
       </w:pPr>
+      <w:proofErr w:type="spellStart"/>
+      <w:proofErr w:type="gramStart"/>
       <w:r>
         <w:rPr>
           <w:rFonts w:ascii="Consolas" w:eastAsia="Times New Roman" w:hAnsi="Consolas" w:cs="Courier New"/>
@@ -2808,6 +3833,8 @@
         </w:rPr>
         <w:t>deposer</w:t>
       </w:r>
+      <w:proofErr w:type="spellEnd"/>
+      <w:proofErr w:type="gramEnd"/>
       <w:r>
         <w:rPr>
           <w:rFonts w:ascii="Consolas" w:eastAsia="Times New Roman" w:hAnsi="Consolas" w:cs="Courier New"/>
@@ -2850,16 +3877,31 @@
           <w14:ligatures w14:val="none"/>
         </w:rPr>
       </w:pPr>
-      <w:r>
-        <w:rPr>
-          <w:rFonts w:ascii="Consolas" w:eastAsia="Times New Roman" w:hAnsi="Consolas" w:cs="Courier New"/>
-          <w:kern w:val="0"/>
-          <w:sz w:val="24"/>
-          <w:szCs w:val="24"/>
-          <w:lang w:eastAsia="fr-CA"/>
-          <w14:ligatures w14:val="none"/>
-        </w:rPr>
-        <w:t>compte.retirer(200)</w:t>
+      <w:proofErr w:type="spellStart"/>
+      <w:proofErr w:type="gramStart"/>
+      <w:r>
+        <w:rPr>
+          <w:rFonts w:ascii="Consolas" w:eastAsia="Times New Roman" w:hAnsi="Consolas" w:cs="Courier New"/>
+          <w:kern w:val="0"/>
+          <w:sz w:val="24"/>
+          <w:szCs w:val="24"/>
+          <w:lang w:eastAsia="fr-CA"/>
+          <w14:ligatures w14:val="none"/>
+        </w:rPr>
+        <w:t>compte.retirer</w:t>
+      </w:r>
+      <w:proofErr w:type="spellEnd"/>
+      <w:proofErr w:type="gramEnd"/>
+      <w:r>
+        <w:rPr>
+          <w:rFonts w:ascii="Consolas" w:eastAsia="Times New Roman" w:hAnsi="Consolas" w:cs="Courier New"/>
+          <w:kern w:val="0"/>
+          <w:sz w:val="24"/>
+          <w:szCs w:val="24"/>
+          <w:lang w:eastAsia="fr-CA"/>
+          <w14:ligatures w14:val="none"/>
+        </w:rPr>
+        <w:t>(200)</w:t>
       </w:r>
     </w:p>
     <w:p>
@@ -2912,6 +3954,7 @@
         </w:rPr>
         <w:t xml:space="preserve">, les méthodes </w:t>
       </w:r>
+      <w:proofErr w:type="spellStart"/>
       <w:r>
         <w:rPr>
           <w:rFonts w:ascii="Segoe UI" w:hAnsi="Segoe UI" w:cs="Segoe UI"/>
@@ -2922,6 +3965,7 @@
         </w:rPr>
         <w:t>deposer</w:t>
       </w:r>
+      <w:proofErr w:type="spellEnd"/>
       <w:r>
         <w:rPr>
           <w:rFonts w:ascii="Segoe UI" w:hAnsi="Segoe UI" w:cs="Segoe UI"/>

</xml_diff>